<commit_message>
TOC, list of figure, page number of different sections
</commit_message>
<xml_diff>
--- a/mswordallfeatures.docx
+++ b/mswordallfeatures.docx
@@ -6,11 +6,28 @@
       <w:pPr>
         <w:pStyle w:val="Heading1"/>
       </w:pPr>
+      <w:bookmarkStart w:id="0" w:name="_Toc218056743"/>
       <w:r>
         <w:t>Acknowledgement</w:t>
       </w:r>
+      <w:bookmarkEnd w:id="0"/>
     </w:p>
     <w:p/>
+    <w:p>
+      <w:pPr>
+        <w:rPr>
+          <w:sz w:val="44"/>
+          <w:szCs w:val="44"/>
+        </w:rPr>
+      </w:pPr>
+      <w:r>
+        <w:rPr>
+          <w:sz w:val="44"/>
+          <w:szCs w:val="44"/>
+        </w:rPr>
+        <w:t>https://github.com/drpoudel3785/itpractical.git</w:t>
+      </w:r>
+    </w:p>
     <w:p>
       <w:r>
         <w:t>Video provides a powerful way to help you prove your point. When you click Online Video, you can paste in the embed code for the video you want to add. You can also type a keyword to search online for the video that best fits your document.</w:t>
@@ -46,6 +63,1280 @@
         <w:t>TOC</w:t>
       </w:r>
     </w:p>
+    <w:sdt>
+      <w:sdtPr>
+        <w:id w:val="-881021796"/>
+        <w:docPartObj>
+          <w:docPartGallery w:val="Table of Contents"/>
+          <w:docPartUnique/>
+        </w:docPartObj>
+      </w:sdtPr>
+      <w:sdtEndPr>
+        <w:rPr>
+          <w:rFonts w:asciiTheme="minorHAnsi" w:eastAsiaTheme="minorHAnsi" w:hAnsiTheme="minorHAnsi" w:cstheme="minorBidi"/>
+          <w:b/>
+          <w:bCs/>
+          <w:noProof/>
+          <w:color w:val="auto"/>
+          <w:sz w:val="22"/>
+          <w:szCs w:val="22"/>
+        </w:rPr>
+      </w:sdtEndPr>
+      <w:sdtContent>
+        <w:p>
+          <w:pPr>
+            <w:pStyle w:val="TOCHeading"/>
+          </w:pPr>
+          <w:r>
+            <w:t>Contents</w:t>
+          </w:r>
+        </w:p>
+        <w:p>
+          <w:pPr>
+            <w:pStyle w:val="TOC1"/>
+            <w:tabs>
+              <w:tab w:val="right" w:leader="dot" w:pos="9206"/>
+            </w:tabs>
+            <w:rPr>
+              <w:noProof/>
+            </w:rPr>
+          </w:pPr>
+          <w:r>
+            <w:fldChar w:fldCharType="begin"/>
+          </w:r>
+          <w:r>
+            <w:instrText xml:space="preserve"> TOC \o "1-3" \h \z \u </w:instrText>
+          </w:r>
+          <w:r>
+            <w:fldChar w:fldCharType="separate"/>
+          </w:r>
+          <w:hyperlink w:anchor="_Toc218056743" w:history="1">
+            <w:r>
+              <w:rPr>
+                <w:rStyle w:val="Hyperlink"/>
+                <w:noProof/>
+              </w:rPr>
+              <w:t>Acknowledgement</w:t>
+            </w:r>
+            <w:r>
+              <w:rPr>
+                <w:noProof/>
+                <w:webHidden/>
+              </w:rPr>
+              <w:tab/>
+            </w:r>
+            <w:r>
+              <w:rPr>
+                <w:noProof/>
+                <w:webHidden/>
+              </w:rPr>
+              <w:fldChar w:fldCharType="begin"/>
+            </w:r>
+            <w:r>
+              <w:rPr>
+                <w:noProof/>
+                <w:webHidden/>
+              </w:rPr>
+              <w:instrText xml:space="preserve"> PAGEREF _Toc218056743 \h </w:instrText>
+            </w:r>
+            <w:r>
+              <w:rPr>
+                <w:noProof/>
+                <w:webHidden/>
+              </w:rPr>
+            </w:r>
+            <w:r>
+              <w:rPr>
+                <w:noProof/>
+                <w:webHidden/>
+              </w:rPr>
+              <w:fldChar w:fldCharType="separate"/>
+            </w:r>
+            <w:r>
+              <w:rPr>
+                <w:noProof/>
+                <w:webHidden/>
+              </w:rPr>
+              <w:t>I</w:t>
+            </w:r>
+            <w:r>
+              <w:rPr>
+                <w:noProof/>
+                <w:webHidden/>
+              </w:rPr>
+              <w:fldChar w:fldCharType="end"/>
+            </w:r>
+          </w:hyperlink>
+        </w:p>
+        <w:p>
+          <w:pPr>
+            <w:pStyle w:val="TOC1"/>
+            <w:tabs>
+              <w:tab w:val="right" w:leader="dot" w:pos="9206"/>
+            </w:tabs>
+            <w:rPr>
+              <w:noProof/>
+            </w:rPr>
+          </w:pPr>
+          <w:hyperlink w:anchor="_Toc218056744" w:history="1">
+            <w:r>
+              <w:rPr>
+                <w:rStyle w:val="Hyperlink"/>
+                <w:noProof/>
+              </w:rPr>
+              <w:t>List of Figures</w:t>
+            </w:r>
+            <w:r>
+              <w:rPr>
+                <w:noProof/>
+                <w:webHidden/>
+              </w:rPr>
+              <w:tab/>
+            </w:r>
+            <w:r>
+              <w:rPr>
+                <w:noProof/>
+                <w:webHidden/>
+              </w:rPr>
+              <w:fldChar w:fldCharType="begin"/>
+            </w:r>
+            <w:r>
+              <w:rPr>
+                <w:noProof/>
+                <w:webHidden/>
+              </w:rPr>
+              <w:instrText xml:space="preserve"> PAGEREF _Toc218056744 \h </w:instrText>
+            </w:r>
+            <w:r>
+              <w:rPr>
+                <w:noProof/>
+                <w:webHidden/>
+              </w:rPr>
+            </w:r>
+            <w:r>
+              <w:rPr>
+                <w:noProof/>
+                <w:webHidden/>
+              </w:rPr>
+              <w:fldChar w:fldCharType="separate"/>
+            </w:r>
+            <w:r>
+              <w:rPr>
+                <w:noProof/>
+                <w:webHidden/>
+              </w:rPr>
+              <w:t>III</w:t>
+            </w:r>
+            <w:r>
+              <w:rPr>
+                <w:noProof/>
+                <w:webHidden/>
+              </w:rPr>
+              <w:fldChar w:fldCharType="end"/>
+            </w:r>
+          </w:hyperlink>
+        </w:p>
+        <w:p>
+          <w:pPr>
+            <w:pStyle w:val="TOC1"/>
+            <w:tabs>
+              <w:tab w:val="right" w:leader="dot" w:pos="9206"/>
+            </w:tabs>
+            <w:rPr>
+              <w:noProof/>
+            </w:rPr>
+          </w:pPr>
+          <w:hyperlink w:anchor="_Toc218056745" w:history="1">
+            <w:r>
+              <w:rPr>
+                <w:rStyle w:val="Hyperlink"/>
+                <w:noProof/>
+              </w:rPr>
+              <w:t>List of Tables</w:t>
+            </w:r>
+            <w:r>
+              <w:rPr>
+                <w:noProof/>
+                <w:webHidden/>
+              </w:rPr>
+              <w:tab/>
+            </w:r>
+            <w:r>
+              <w:rPr>
+                <w:noProof/>
+                <w:webHidden/>
+              </w:rPr>
+              <w:fldChar w:fldCharType="begin"/>
+            </w:r>
+            <w:r>
+              <w:rPr>
+                <w:noProof/>
+                <w:webHidden/>
+              </w:rPr>
+              <w:instrText xml:space="preserve"> PAGEREF _Toc218056745 \h </w:instrText>
+            </w:r>
+            <w:r>
+              <w:rPr>
+                <w:noProof/>
+                <w:webHidden/>
+              </w:rPr>
+            </w:r>
+            <w:r>
+              <w:rPr>
+                <w:noProof/>
+                <w:webHidden/>
+              </w:rPr>
+              <w:fldChar w:fldCharType="separate"/>
+            </w:r>
+            <w:r>
+              <w:rPr>
+                <w:noProof/>
+                <w:webHidden/>
+              </w:rPr>
+              <w:t>IV</w:t>
+            </w:r>
+            <w:r>
+              <w:rPr>
+                <w:noProof/>
+                <w:webHidden/>
+              </w:rPr>
+              <w:fldChar w:fldCharType="end"/>
+            </w:r>
+          </w:hyperlink>
+        </w:p>
+        <w:p>
+          <w:pPr>
+            <w:pStyle w:val="TOC1"/>
+            <w:tabs>
+              <w:tab w:val="right" w:leader="dot" w:pos="9206"/>
+            </w:tabs>
+            <w:rPr>
+              <w:noProof/>
+            </w:rPr>
+          </w:pPr>
+          <w:hyperlink w:anchor="_Toc218056746" w:history="1">
+            <w:r>
+              <w:rPr>
+                <w:rStyle w:val="Hyperlink"/>
+                <w:noProof/>
+              </w:rPr>
+              <w:t>Abbreviation</w:t>
+            </w:r>
+            <w:r>
+              <w:rPr>
+                <w:noProof/>
+                <w:webHidden/>
+              </w:rPr>
+              <w:tab/>
+            </w:r>
+            <w:r>
+              <w:rPr>
+                <w:noProof/>
+                <w:webHidden/>
+              </w:rPr>
+              <w:fldChar w:fldCharType="begin"/>
+            </w:r>
+            <w:r>
+              <w:rPr>
+                <w:noProof/>
+                <w:webHidden/>
+              </w:rPr>
+              <w:instrText xml:space="preserve"> PAGEREF _Toc218056746 \h </w:instrText>
+            </w:r>
+            <w:r>
+              <w:rPr>
+                <w:noProof/>
+                <w:webHidden/>
+              </w:rPr>
+            </w:r>
+            <w:r>
+              <w:rPr>
+                <w:noProof/>
+                <w:webHidden/>
+              </w:rPr>
+              <w:fldChar w:fldCharType="separate"/>
+            </w:r>
+            <w:r>
+              <w:rPr>
+                <w:noProof/>
+                <w:webHidden/>
+              </w:rPr>
+              <w:t>V</w:t>
+            </w:r>
+            <w:r>
+              <w:rPr>
+                <w:noProof/>
+                <w:webHidden/>
+              </w:rPr>
+              <w:fldChar w:fldCharType="end"/>
+            </w:r>
+          </w:hyperlink>
+        </w:p>
+        <w:p>
+          <w:pPr>
+            <w:pStyle w:val="TOC1"/>
+            <w:tabs>
+              <w:tab w:val="right" w:leader="dot" w:pos="9206"/>
+            </w:tabs>
+            <w:rPr>
+              <w:noProof/>
+            </w:rPr>
+          </w:pPr>
+          <w:hyperlink w:anchor="_Toc218056747" w:history="1">
+            <w:r>
+              <w:rPr>
+                <w:rStyle w:val="Hyperlink"/>
+                <w:noProof/>
+              </w:rPr>
+              <w:t>Chapter 1</w:t>
+            </w:r>
+            <w:r>
+              <w:rPr>
+                <w:noProof/>
+                <w:webHidden/>
+              </w:rPr>
+              <w:tab/>
+            </w:r>
+            <w:r>
+              <w:rPr>
+                <w:noProof/>
+                <w:webHidden/>
+              </w:rPr>
+              <w:fldChar w:fldCharType="begin"/>
+            </w:r>
+            <w:r>
+              <w:rPr>
+                <w:noProof/>
+                <w:webHidden/>
+              </w:rPr>
+              <w:instrText xml:space="preserve"> PAGEREF _Toc218056747 \h </w:instrText>
+            </w:r>
+            <w:r>
+              <w:rPr>
+                <w:noProof/>
+                <w:webHidden/>
+              </w:rPr>
+            </w:r>
+            <w:r>
+              <w:rPr>
+                <w:noProof/>
+                <w:webHidden/>
+              </w:rPr>
+              <w:fldChar w:fldCharType="separate"/>
+            </w:r>
+            <w:r>
+              <w:rPr>
+                <w:noProof/>
+                <w:webHidden/>
+              </w:rPr>
+              <w:t>1</w:t>
+            </w:r>
+            <w:r>
+              <w:rPr>
+                <w:noProof/>
+                <w:webHidden/>
+              </w:rPr>
+              <w:fldChar w:fldCharType="end"/>
+            </w:r>
+          </w:hyperlink>
+        </w:p>
+        <w:p>
+          <w:pPr>
+            <w:pStyle w:val="TOC2"/>
+            <w:tabs>
+              <w:tab w:val="right" w:leader="dot" w:pos="9206"/>
+            </w:tabs>
+            <w:rPr>
+              <w:noProof/>
+            </w:rPr>
+          </w:pPr>
+          <w:hyperlink w:anchor="_Toc218056748" w:history="1">
+            <w:r>
+              <w:rPr>
+                <w:rStyle w:val="Hyperlink"/>
+                <w:noProof/>
+              </w:rPr>
+              <w:t>1.1 Introduction</w:t>
+            </w:r>
+            <w:r>
+              <w:rPr>
+                <w:noProof/>
+                <w:webHidden/>
+              </w:rPr>
+              <w:tab/>
+            </w:r>
+            <w:r>
+              <w:rPr>
+                <w:noProof/>
+                <w:webHidden/>
+              </w:rPr>
+              <w:fldChar w:fldCharType="begin"/>
+            </w:r>
+            <w:r>
+              <w:rPr>
+                <w:noProof/>
+                <w:webHidden/>
+              </w:rPr>
+              <w:instrText xml:space="preserve"> PAGEREF _Toc218056748 \h </w:instrText>
+            </w:r>
+            <w:r>
+              <w:rPr>
+                <w:noProof/>
+                <w:webHidden/>
+              </w:rPr>
+            </w:r>
+            <w:r>
+              <w:rPr>
+                <w:noProof/>
+                <w:webHidden/>
+              </w:rPr>
+              <w:fldChar w:fldCharType="separate"/>
+            </w:r>
+            <w:r>
+              <w:rPr>
+                <w:noProof/>
+                <w:webHidden/>
+              </w:rPr>
+              <w:t>1</w:t>
+            </w:r>
+            <w:r>
+              <w:rPr>
+                <w:noProof/>
+                <w:webHidden/>
+              </w:rPr>
+              <w:fldChar w:fldCharType="end"/>
+            </w:r>
+          </w:hyperlink>
+        </w:p>
+        <w:p>
+          <w:pPr>
+            <w:pStyle w:val="TOC2"/>
+            <w:tabs>
+              <w:tab w:val="right" w:leader="dot" w:pos="9206"/>
+            </w:tabs>
+            <w:rPr>
+              <w:noProof/>
+            </w:rPr>
+          </w:pPr>
+          <w:hyperlink w:anchor="_Toc218056749" w:history="1">
+            <w:r>
+              <w:rPr>
+                <w:rStyle w:val="Hyperlink"/>
+                <w:noProof/>
+              </w:rPr>
+              <w:t>1.2 Objectives</w:t>
+            </w:r>
+            <w:r>
+              <w:rPr>
+                <w:noProof/>
+                <w:webHidden/>
+              </w:rPr>
+              <w:tab/>
+            </w:r>
+            <w:r>
+              <w:rPr>
+                <w:noProof/>
+                <w:webHidden/>
+              </w:rPr>
+              <w:fldChar w:fldCharType="begin"/>
+            </w:r>
+            <w:r>
+              <w:rPr>
+                <w:noProof/>
+                <w:webHidden/>
+              </w:rPr>
+              <w:instrText xml:space="preserve"> PAGEREF _Toc218056749 \h </w:instrText>
+            </w:r>
+            <w:r>
+              <w:rPr>
+                <w:noProof/>
+                <w:webHidden/>
+              </w:rPr>
+            </w:r>
+            <w:r>
+              <w:rPr>
+                <w:noProof/>
+                <w:webHidden/>
+              </w:rPr>
+              <w:fldChar w:fldCharType="separate"/>
+            </w:r>
+            <w:r>
+              <w:rPr>
+                <w:noProof/>
+                <w:webHidden/>
+              </w:rPr>
+              <w:t>2</w:t>
+            </w:r>
+            <w:r>
+              <w:rPr>
+                <w:noProof/>
+                <w:webHidden/>
+              </w:rPr>
+              <w:fldChar w:fldCharType="end"/>
+            </w:r>
+          </w:hyperlink>
+        </w:p>
+        <w:p>
+          <w:pPr>
+            <w:pStyle w:val="TOC2"/>
+            <w:tabs>
+              <w:tab w:val="right" w:leader="dot" w:pos="9206"/>
+            </w:tabs>
+            <w:rPr>
+              <w:noProof/>
+            </w:rPr>
+          </w:pPr>
+          <w:hyperlink w:anchor="_Toc218056750" w:history="1">
+            <w:r>
+              <w:rPr>
+                <w:rStyle w:val="Hyperlink"/>
+                <w:noProof/>
+              </w:rPr>
+              <w:t>1.3 Problem Statement</w:t>
+            </w:r>
+            <w:r>
+              <w:rPr>
+                <w:noProof/>
+                <w:webHidden/>
+              </w:rPr>
+              <w:tab/>
+            </w:r>
+            <w:r>
+              <w:rPr>
+                <w:noProof/>
+                <w:webHidden/>
+              </w:rPr>
+              <w:fldChar w:fldCharType="begin"/>
+            </w:r>
+            <w:r>
+              <w:rPr>
+                <w:noProof/>
+                <w:webHidden/>
+              </w:rPr>
+              <w:instrText xml:space="preserve"> PAGEREF _Toc218056750 \h </w:instrText>
+            </w:r>
+            <w:r>
+              <w:rPr>
+                <w:noProof/>
+                <w:webHidden/>
+              </w:rPr>
+            </w:r>
+            <w:r>
+              <w:rPr>
+                <w:noProof/>
+                <w:webHidden/>
+              </w:rPr>
+              <w:fldChar w:fldCharType="separate"/>
+            </w:r>
+            <w:r>
+              <w:rPr>
+                <w:noProof/>
+                <w:webHidden/>
+              </w:rPr>
+              <w:t>3</w:t>
+            </w:r>
+            <w:r>
+              <w:rPr>
+                <w:noProof/>
+                <w:webHidden/>
+              </w:rPr>
+              <w:fldChar w:fldCharType="end"/>
+            </w:r>
+          </w:hyperlink>
+        </w:p>
+        <w:p>
+          <w:pPr>
+            <w:pStyle w:val="TOC2"/>
+            <w:tabs>
+              <w:tab w:val="right" w:leader="dot" w:pos="9206"/>
+            </w:tabs>
+            <w:rPr>
+              <w:noProof/>
+            </w:rPr>
+          </w:pPr>
+          <w:hyperlink w:anchor="_Toc218056751" w:history="1">
+            <w:r>
+              <w:rPr>
+                <w:rStyle w:val="Hyperlink"/>
+                <w:noProof/>
+              </w:rPr>
+              <w:t>1.4 Scope</w:t>
+            </w:r>
+            <w:r>
+              <w:rPr>
+                <w:noProof/>
+                <w:webHidden/>
+              </w:rPr>
+              <w:tab/>
+            </w:r>
+            <w:r>
+              <w:rPr>
+                <w:noProof/>
+                <w:webHidden/>
+              </w:rPr>
+              <w:fldChar w:fldCharType="begin"/>
+            </w:r>
+            <w:r>
+              <w:rPr>
+                <w:noProof/>
+                <w:webHidden/>
+              </w:rPr>
+              <w:instrText xml:space="preserve"> PAGEREF _Toc218056751 \h </w:instrText>
+            </w:r>
+            <w:r>
+              <w:rPr>
+                <w:noProof/>
+                <w:webHidden/>
+              </w:rPr>
+            </w:r>
+            <w:r>
+              <w:rPr>
+                <w:noProof/>
+                <w:webHidden/>
+              </w:rPr>
+              <w:fldChar w:fldCharType="separate"/>
+            </w:r>
+            <w:r>
+              <w:rPr>
+                <w:noProof/>
+                <w:webHidden/>
+              </w:rPr>
+              <w:t>3</w:t>
+            </w:r>
+            <w:r>
+              <w:rPr>
+                <w:noProof/>
+                <w:webHidden/>
+              </w:rPr>
+              <w:fldChar w:fldCharType="end"/>
+            </w:r>
+          </w:hyperlink>
+        </w:p>
+        <w:p>
+          <w:pPr>
+            <w:pStyle w:val="TOC1"/>
+            <w:tabs>
+              <w:tab w:val="right" w:leader="dot" w:pos="9206"/>
+            </w:tabs>
+            <w:rPr>
+              <w:noProof/>
+            </w:rPr>
+          </w:pPr>
+          <w:hyperlink w:anchor="_Toc218056752" w:history="1">
+            <w:r>
+              <w:rPr>
+                <w:rStyle w:val="Hyperlink"/>
+                <w:noProof/>
+              </w:rPr>
+              <w:t>Chapter 2</w:t>
+            </w:r>
+            <w:r>
+              <w:rPr>
+                <w:noProof/>
+                <w:webHidden/>
+              </w:rPr>
+              <w:tab/>
+            </w:r>
+            <w:r>
+              <w:rPr>
+                <w:noProof/>
+                <w:webHidden/>
+              </w:rPr>
+              <w:fldChar w:fldCharType="begin"/>
+            </w:r>
+            <w:r>
+              <w:rPr>
+                <w:noProof/>
+                <w:webHidden/>
+              </w:rPr>
+              <w:instrText xml:space="preserve"> PAGEREF _Toc218056752 \h </w:instrText>
+            </w:r>
+            <w:r>
+              <w:rPr>
+                <w:noProof/>
+                <w:webHidden/>
+              </w:rPr>
+            </w:r>
+            <w:r>
+              <w:rPr>
+                <w:noProof/>
+                <w:webHidden/>
+              </w:rPr>
+              <w:fldChar w:fldCharType="separate"/>
+            </w:r>
+            <w:r>
+              <w:rPr>
+                <w:noProof/>
+                <w:webHidden/>
+              </w:rPr>
+              <w:t>4</w:t>
+            </w:r>
+            <w:r>
+              <w:rPr>
+                <w:noProof/>
+                <w:webHidden/>
+              </w:rPr>
+              <w:fldChar w:fldCharType="end"/>
+            </w:r>
+          </w:hyperlink>
+        </w:p>
+        <w:p>
+          <w:pPr>
+            <w:pStyle w:val="TOC2"/>
+            <w:tabs>
+              <w:tab w:val="right" w:leader="dot" w:pos="9206"/>
+            </w:tabs>
+            <w:rPr>
+              <w:noProof/>
+            </w:rPr>
+          </w:pPr>
+          <w:hyperlink w:anchor="_Toc218056753" w:history="1">
+            <w:r>
+              <w:rPr>
+                <w:rStyle w:val="Hyperlink"/>
+                <w:noProof/>
+              </w:rPr>
+              <w:t>2.1 System Design and Analysis</w:t>
+            </w:r>
+            <w:r>
+              <w:rPr>
+                <w:noProof/>
+                <w:webHidden/>
+              </w:rPr>
+              <w:tab/>
+            </w:r>
+            <w:r>
+              <w:rPr>
+                <w:noProof/>
+                <w:webHidden/>
+              </w:rPr>
+              <w:fldChar w:fldCharType="begin"/>
+            </w:r>
+            <w:r>
+              <w:rPr>
+                <w:noProof/>
+                <w:webHidden/>
+              </w:rPr>
+              <w:instrText xml:space="preserve"> PAGEREF _Toc218056753 \h </w:instrText>
+            </w:r>
+            <w:r>
+              <w:rPr>
+                <w:noProof/>
+                <w:webHidden/>
+              </w:rPr>
+            </w:r>
+            <w:r>
+              <w:rPr>
+                <w:noProof/>
+                <w:webHidden/>
+              </w:rPr>
+              <w:fldChar w:fldCharType="separate"/>
+            </w:r>
+            <w:r>
+              <w:rPr>
+                <w:noProof/>
+                <w:webHidden/>
+              </w:rPr>
+              <w:t>4</w:t>
+            </w:r>
+            <w:r>
+              <w:rPr>
+                <w:noProof/>
+                <w:webHidden/>
+              </w:rPr>
+              <w:fldChar w:fldCharType="end"/>
+            </w:r>
+          </w:hyperlink>
+        </w:p>
+        <w:p>
+          <w:pPr>
+            <w:pStyle w:val="TOC2"/>
+            <w:tabs>
+              <w:tab w:val="right" w:leader="dot" w:pos="9206"/>
+            </w:tabs>
+            <w:rPr>
+              <w:noProof/>
+            </w:rPr>
+          </w:pPr>
+          <w:hyperlink w:anchor="_Toc218056754" w:history="1">
+            <w:r>
+              <w:rPr>
+                <w:rStyle w:val="Hyperlink"/>
+                <w:noProof/>
+              </w:rPr>
+              <w:t>2.2 Methodology</w:t>
+            </w:r>
+            <w:r>
+              <w:rPr>
+                <w:noProof/>
+                <w:webHidden/>
+              </w:rPr>
+              <w:tab/>
+            </w:r>
+            <w:r>
+              <w:rPr>
+                <w:noProof/>
+                <w:webHidden/>
+              </w:rPr>
+              <w:fldChar w:fldCharType="begin"/>
+            </w:r>
+            <w:r>
+              <w:rPr>
+                <w:noProof/>
+                <w:webHidden/>
+              </w:rPr>
+              <w:instrText xml:space="preserve"> PAGEREF _Toc218056754 \h </w:instrText>
+            </w:r>
+            <w:r>
+              <w:rPr>
+                <w:noProof/>
+                <w:webHidden/>
+              </w:rPr>
+            </w:r>
+            <w:r>
+              <w:rPr>
+                <w:noProof/>
+                <w:webHidden/>
+              </w:rPr>
+              <w:fldChar w:fldCharType="separate"/>
+            </w:r>
+            <w:r>
+              <w:rPr>
+                <w:noProof/>
+                <w:webHidden/>
+              </w:rPr>
+              <w:t>5</w:t>
+            </w:r>
+            <w:r>
+              <w:rPr>
+                <w:noProof/>
+                <w:webHidden/>
+              </w:rPr>
+              <w:fldChar w:fldCharType="end"/>
+            </w:r>
+          </w:hyperlink>
+        </w:p>
+        <w:p>
+          <w:pPr>
+            <w:pStyle w:val="TOC1"/>
+            <w:tabs>
+              <w:tab w:val="right" w:leader="dot" w:pos="9206"/>
+            </w:tabs>
+            <w:rPr>
+              <w:noProof/>
+            </w:rPr>
+          </w:pPr>
+          <w:hyperlink w:anchor="_Toc218056755" w:history="1">
+            <w:r>
+              <w:rPr>
+                <w:rStyle w:val="Hyperlink"/>
+                <w:noProof/>
+              </w:rPr>
+              <w:t>Chapter 3</w:t>
+            </w:r>
+            <w:r>
+              <w:rPr>
+                <w:noProof/>
+                <w:webHidden/>
+              </w:rPr>
+              <w:tab/>
+            </w:r>
+            <w:r>
+              <w:rPr>
+                <w:noProof/>
+                <w:webHidden/>
+              </w:rPr>
+              <w:fldChar w:fldCharType="begin"/>
+            </w:r>
+            <w:r>
+              <w:rPr>
+                <w:noProof/>
+                <w:webHidden/>
+              </w:rPr>
+              <w:instrText xml:space="preserve"> PAGEREF _Toc218056755 \h </w:instrText>
+            </w:r>
+            <w:r>
+              <w:rPr>
+                <w:noProof/>
+                <w:webHidden/>
+              </w:rPr>
+            </w:r>
+            <w:r>
+              <w:rPr>
+                <w:noProof/>
+                <w:webHidden/>
+              </w:rPr>
+              <w:fldChar w:fldCharType="separate"/>
+            </w:r>
+            <w:r>
+              <w:rPr>
+                <w:noProof/>
+                <w:webHidden/>
+              </w:rPr>
+              <w:t>6</w:t>
+            </w:r>
+            <w:r>
+              <w:rPr>
+                <w:noProof/>
+                <w:webHidden/>
+              </w:rPr>
+              <w:fldChar w:fldCharType="end"/>
+            </w:r>
+          </w:hyperlink>
+        </w:p>
+        <w:p>
+          <w:pPr>
+            <w:pStyle w:val="TOC2"/>
+            <w:tabs>
+              <w:tab w:val="right" w:leader="dot" w:pos="9206"/>
+            </w:tabs>
+            <w:rPr>
+              <w:noProof/>
+            </w:rPr>
+          </w:pPr>
+          <w:hyperlink w:anchor="_Toc218056756" w:history="1">
+            <w:r>
+              <w:rPr>
+                <w:rStyle w:val="Hyperlink"/>
+                <w:noProof/>
+              </w:rPr>
+              <w:t>3.1 Literature Review</w:t>
+            </w:r>
+            <w:r>
+              <w:rPr>
+                <w:noProof/>
+                <w:webHidden/>
+              </w:rPr>
+              <w:tab/>
+            </w:r>
+            <w:r>
+              <w:rPr>
+                <w:noProof/>
+                <w:webHidden/>
+              </w:rPr>
+              <w:fldChar w:fldCharType="begin"/>
+            </w:r>
+            <w:r>
+              <w:rPr>
+                <w:noProof/>
+                <w:webHidden/>
+              </w:rPr>
+              <w:instrText xml:space="preserve"> PAGEREF _Toc218056756 \h </w:instrText>
+            </w:r>
+            <w:r>
+              <w:rPr>
+                <w:noProof/>
+                <w:webHidden/>
+              </w:rPr>
+            </w:r>
+            <w:r>
+              <w:rPr>
+                <w:noProof/>
+                <w:webHidden/>
+              </w:rPr>
+              <w:fldChar w:fldCharType="separate"/>
+            </w:r>
+            <w:r>
+              <w:rPr>
+                <w:noProof/>
+                <w:webHidden/>
+              </w:rPr>
+              <w:t>6</w:t>
+            </w:r>
+            <w:r>
+              <w:rPr>
+                <w:noProof/>
+                <w:webHidden/>
+              </w:rPr>
+              <w:fldChar w:fldCharType="end"/>
+            </w:r>
+          </w:hyperlink>
+        </w:p>
+        <w:p>
+          <w:pPr>
+            <w:pStyle w:val="TOC2"/>
+            <w:tabs>
+              <w:tab w:val="right" w:leader="dot" w:pos="9206"/>
+            </w:tabs>
+            <w:rPr>
+              <w:noProof/>
+            </w:rPr>
+          </w:pPr>
+          <w:hyperlink w:anchor="_Toc218056757" w:history="1">
+            <w:r>
+              <w:rPr>
+                <w:rStyle w:val="Hyperlink"/>
+                <w:noProof/>
+              </w:rPr>
+              <w:t>3.2 Study of Existing System</w:t>
+            </w:r>
+            <w:r>
+              <w:rPr>
+                <w:noProof/>
+                <w:webHidden/>
+              </w:rPr>
+              <w:tab/>
+            </w:r>
+            <w:r>
+              <w:rPr>
+                <w:noProof/>
+                <w:webHidden/>
+              </w:rPr>
+              <w:fldChar w:fldCharType="begin"/>
+            </w:r>
+            <w:r>
+              <w:rPr>
+                <w:noProof/>
+                <w:webHidden/>
+              </w:rPr>
+              <w:instrText xml:space="preserve"> PAGEREF _Toc218056757 \h </w:instrText>
+            </w:r>
+            <w:r>
+              <w:rPr>
+                <w:noProof/>
+                <w:webHidden/>
+              </w:rPr>
+            </w:r>
+            <w:r>
+              <w:rPr>
+                <w:noProof/>
+                <w:webHidden/>
+              </w:rPr>
+              <w:fldChar w:fldCharType="separate"/>
+            </w:r>
+            <w:r>
+              <w:rPr>
+                <w:noProof/>
+                <w:webHidden/>
+              </w:rPr>
+              <w:t>7</w:t>
+            </w:r>
+            <w:r>
+              <w:rPr>
+                <w:noProof/>
+                <w:webHidden/>
+              </w:rPr>
+              <w:fldChar w:fldCharType="end"/>
+            </w:r>
+          </w:hyperlink>
+        </w:p>
+        <w:p>
+          <w:pPr>
+            <w:pStyle w:val="TOC2"/>
+            <w:tabs>
+              <w:tab w:val="right" w:leader="dot" w:pos="9206"/>
+            </w:tabs>
+            <w:rPr>
+              <w:noProof/>
+            </w:rPr>
+          </w:pPr>
+          <w:hyperlink w:anchor="_Toc218056758" w:history="1">
+            <w:r>
+              <w:rPr>
+                <w:rStyle w:val="Hyperlink"/>
+                <w:noProof/>
+              </w:rPr>
+              <w:t>3.3 Functional Requirements</w:t>
+            </w:r>
+            <w:r>
+              <w:rPr>
+                <w:noProof/>
+                <w:webHidden/>
+              </w:rPr>
+              <w:tab/>
+            </w:r>
+            <w:r>
+              <w:rPr>
+                <w:noProof/>
+                <w:webHidden/>
+              </w:rPr>
+              <w:fldChar w:fldCharType="begin"/>
+            </w:r>
+            <w:r>
+              <w:rPr>
+                <w:noProof/>
+                <w:webHidden/>
+              </w:rPr>
+              <w:instrText xml:space="preserve"> PAGEREF _Toc218056758 \h </w:instrText>
+            </w:r>
+            <w:r>
+              <w:rPr>
+                <w:noProof/>
+                <w:webHidden/>
+              </w:rPr>
+            </w:r>
+            <w:r>
+              <w:rPr>
+                <w:noProof/>
+                <w:webHidden/>
+              </w:rPr>
+              <w:fldChar w:fldCharType="separate"/>
+            </w:r>
+            <w:r>
+              <w:rPr>
+                <w:noProof/>
+                <w:webHidden/>
+              </w:rPr>
+              <w:t>8</w:t>
+            </w:r>
+            <w:r>
+              <w:rPr>
+                <w:noProof/>
+                <w:webHidden/>
+              </w:rPr>
+              <w:fldChar w:fldCharType="end"/>
+            </w:r>
+          </w:hyperlink>
+        </w:p>
+        <w:p>
+          <w:pPr>
+            <w:pStyle w:val="TOC2"/>
+            <w:tabs>
+              <w:tab w:val="right" w:leader="dot" w:pos="9206"/>
+            </w:tabs>
+            <w:rPr>
+              <w:noProof/>
+            </w:rPr>
+          </w:pPr>
+          <w:hyperlink w:anchor="_Toc218056759" w:history="1">
+            <w:r>
+              <w:rPr>
+                <w:rStyle w:val="Hyperlink"/>
+                <w:noProof/>
+              </w:rPr>
+              <w:t>3.4 Non-Functional Requirements</w:t>
+            </w:r>
+            <w:r>
+              <w:rPr>
+                <w:noProof/>
+                <w:webHidden/>
+              </w:rPr>
+              <w:tab/>
+            </w:r>
+            <w:r>
+              <w:rPr>
+                <w:noProof/>
+                <w:webHidden/>
+              </w:rPr>
+              <w:fldChar w:fldCharType="begin"/>
+            </w:r>
+            <w:r>
+              <w:rPr>
+                <w:noProof/>
+                <w:webHidden/>
+              </w:rPr>
+              <w:instrText xml:space="preserve"> PAGEREF _Toc218056759 \h </w:instrText>
+            </w:r>
+            <w:r>
+              <w:rPr>
+                <w:noProof/>
+                <w:webHidden/>
+              </w:rPr>
+            </w:r>
+            <w:r>
+              <w:rPr>
+                <w:noProof/>
+                <w:webHidden/>
+              </w:rPr>
+              <w:fldChar w:fldCharType="separate"/>
+            </w:r>
+            <w:r>
+              <w:rPr>
+                <w:noProof/>
+                <w:webHidden/>
+              </w:rPr>
+              <w:t>8</w:t>
+            </w:r>
+            <w:r>
+              <w:rPr>
+                <w:noProof/>
+                <w:webHidden/>
+              </w:rPr>
+              <w:fldChar w:fldCharType="end"/>
+            </w:r>
+          </w:hyperlink>
+        </w:p>
+        <w:p>
+          <w:pPr>
+            <w:pStyle w:val="TOC1"/>
+            <w:tabs>
+              <w:tab w:val="right" w:leader="dot" w:pos="9206"/>
+            </w:tabs>
+            <w:rPr>
+              <w:noProof/>
+            </w:rPr>
+          </w:pPr>
+          <w:hyperlink w:anchor="_Toc218056760" w:history="1">
+            <w:r>
+              <w:rPr>
+                <w:rStyle w:val="Hyperlink"/>
+                <w:noProof/>
+              </w:rPr>
+              <w:t>References</w:t>
+            </w:r>
+            <w:r>
+              <w:rPr>
+                <w:noProof/>
+                <w:webHidden/>
+              </w:rPr>
+              <w:tab/>
+            </w:r>
+            <w:r>
+              <w:rPr>
+                <w:noProof/>
+                <w:webHidden/>
+              </w:rPr>
+              <w:fldChar w:fldCharType="begin"/>
+            </w:r>
+            <w:r>
+              <w:rPr>
+                <w:noProof/>
+                <w:webHidden/>
+              </w:rPr>
+              <w:instrText xml:space="preserve"> PAGEREF _Toc218056760 \h </w:instrText>
+            </w:r>
+            <w:r>
+              <w:rPr>
+                <w:noProof/>
+                <w:webHidden/>
+              </w:rPr>
+            </w:r>
+            <w:r>
+              <w:rPr>
+                <w:noProof/>
+                <w:webHidden/>
+              </w:rPr>
+              <w:fldChar w:fldCharType="separate"/>
+            </w:r>
+            <w:r>
+              <w:rPr>
+                <w:noProof/>
+                <w:webHidden/>
+              </w:rPr>
+              <w:t>9</w:t>
+            </w:r>
+            <w:r>
+              <w:rPr>
+                <w:noProof/>
+                <w:webHidden/>
+              </w:rPr>
+              <w:fldChar w:fldCharType="end"/>
+            </w:r>
+          </w:hyperlink>
+        </w:p>
+        <w:p>
+          <w:r>
+            <w:rPr>
+              <w:b/>
+              <w:bCs/>
+              <w:noProof/>
+            </w:rPr>
+            <w:fldChar w:fldCharType="end"/>
+          </w:r>
+        </w:p>
+      </w:sdtContent>
+    </w:sdt>
+    <w:p/>
     <w:p>
       <w:r>
         <w:br w:type="page"/>
@@ -55,10 +1346,89 @@
       <w:pPr>
         <w:pStyle w:val="Heading1"/>
       </w:pPr>
+      <w:bookmarkStart w:id="1" w:name="_Toc218056744"/>
       <w:r>
         <w:lastRenderedPageBreak/>
         <w:t>List of Figures</w:t>
       </w:r>
+      <w:bookmarkEnd w:id="1"/>
+    </w:p>
+    <w:p>
+      <w:pPr>
+        <w:pStyle w:val="TableofFigures"/>
+        <w:tabs>
+          <w:tab w:val="right" w:leader="dot" w:pos="9206"/>
+        </w:tabs>
+        <w:rPr>
+          <w:noProof/>
+        </w:rPr>
+      </w:pPr>
+      <w:r>
+        <w:fldChar w:fldCharType="begin"/>
+      </w:r>
+      <w:r>
+        <w:instrText xml:space="preserve"> TOC \h \z \c "Figure" </w:instrText>
+      </w:r>
+      <w:r>
+        <w:fldChar w:fldCharType="separate"/>
+      </w:r>
+      <w:hyperlink r:id="rId7" w:anchor="_Toc218057388" w:history="1">
+        <w:r>
+          <w:rPr>
+            <w:rStyle w:val="Hyperlink"/>
+            <w:noProof/>
+          </w:rPr>
+          <w:t>Figure 0.1 Dr. Govinda KC</w:t>
+        </w:r>
+        <w:r>
+          <w:rPr>
+            <w:noProof/>
+            <w:webHidden/>
+          </w:rPr>
+          <w:tab/>
+        </w:r>
+        <w:r>
+          <w:rPr>
+            <w:noProof/>
+            <w:webHidden/>
+          </w:rPr>
+          <w:fldChar w:fldCharType="begin"/>
+        </w:r>
+        <w:r>
+          <w:rPr>
+            <w:noProof/>
+            <w:webHidden/>
+          </w:rPr>
+          <w:instrText xml:space="preserve"> PAGEREF _Toc218057388 \h </w:instrText>
+        </w:r>
+        <w:r>
+          <w:rPr>
+            <w:noProof/>
+            <w:webHidden/>
+          </w:rPr>
+        </w:r>
+        <w:r>
+          <w:rPr>
+            <w:noProof/>
+            <w:webHidden/>
+          </w:rPr>
+          <w:fldChar w:fldCharType="separate"/>
+        </w:r>
+        <w:r>
+          <w:rPr>
+            <w:noProof/>
+            <w:webHidden/>
+          </w:rPr>
+          <w:t>1</w:t>
+        </w:r>
+        <w:r>
+          <w:rPr>
+            <w:noProof/>
+            <w:webHidden/>
+          </w:rPr>
+          <w:fldChar w:fldCharType="end"/>
+        </w:r>
+      </w:hyperlink>
     </w:p>
     <w:p>
       <w:pPr>
@@ -70,6 +1440,9 @@
         </w:rPr>
       </w:pPr>
       <w:r>
+        <w:fldChar w:fldCharType="end"/>
+      </w:r>
+      <w:r>
         <w:br w:type="page"/>
       </w:r>
     </w:p>
@@ -77,10 +1450,12 @@
       <w:pPr>
         <w:pStyle w:val="Heading1"/>
       </w:pPr>
+      <w:bookmarkStart w:id="2" w:name="_Toc218056745"/>
       <w:r>
         <w:lastRenderedPageBreak/>
         <w:t>List of Tables</w:t>
       </w:r>
+      <w:bookmarkEnd w:id="2"/>
     </w:p>
     <w:p>
       <w:pPr>
@@ -99,10 +1474,12 @@
       <w:pPr>
         <w:pStyle w:val="Heading1"/>
       </w:pPr>
+      <w:bookmarkStart w:id="3" w:name="_Toc218056746"/>
       <w:r>
         <w:lastRenderedPageBreak/>
         <w:t>Abbreviation</w:t>
       </w:r>
+      <w:bookmarkEnd w:id="3"/>
     </w:p>
     <w:p>
       <w:pPr>
@@ -121,8 +1498,10 @@
       <w:pPr>
         <w:pStyle w:val="Heading1"/>
         <w:sectPr>
+          <w:footerReference w:type="default" r:id="rId8"/>
           <w:pgSz w:w="12240" w:h="15840"/>
           <w:pgMar w:top="1440" w:right="864" w:bottom="1656" w:left="2160" w:header="720" w:footer="720" w:gutter="0"/>
+          <w:pgNumType w:fmt="upperRoman" w:start="1"/>
           <w:cols w:space="720"/>
           <w:docGrid w:linePitch="360"/>
         </w:sectPr>
@@ -132,23 +1511,241 @@
       <w:pPr>
         <w:pStyle w:val="Heading1"/>
       </w:pPr>
+      <w:bookmarkStart w:id="4" w:name="_Toc218056747"/>
       <w:r>
         <w:lastRenderedPageBreak/>
         <w:t>Chapter 1</w:t>
       </w:r>
+      <w:bookmarkEnd w:id="4"/>
     </w:p>
     <w:p>
       <w:pPr>
         <w:pStyle w:val="Heading2"/>
       </w:pPr>
+      <w:bookmarkStart w:id="5" w:name="_Toc218056748"/>
       <w:r>
         <w:t xml:space="preserve">1.1 </w:t>
       </w:r>
       <w:r>
         <w:t>Introduction</w:t>
       </w:r>
-    </w:p>
-    <w:p>
+      <w:bookmarkEnd w:id="5"/>
+    </w:p>
+    <w:p>
+      <w:r>
+        <w:rPr>
+          <w:noProof/>
+        </w:rPr>
+        <mc:AlternateContent>
+          <mc:Choice Requires="wps">
+            <w:drawing>
+              <wp:anchor distT="0" distB="0" distL="114300" distR="114300" simplePos="0" relativeHeight="251660288" behindDoc="0" locked="0" layoutInCell="1" allowOverlap="1" wp14:anchorId="1D83165D" wp14:editId="492A5712">
+                <wp:simplePos x="0" y="0"/>
+                <wp:positionH relativeFrom="column">
+                  <wp:posOffset>0</wp:posOffset>
+                </wp:positionH>
+                <wp:positionV relativeFrom="paragraph">
+                  <wp:posOffset>1584960</wp:posOffset>
+                </wp:positionV>
+                <wp:extent cx="2515235" cy="635"/>
+                <wp:effectExtent l="0" t="0" r="0" b="0"/>
+                <wp:wrapSquare wrapText="bothSides"/>
+                <wp:docPr id="2" name="Text Box 2"/>
+                <wp:cNvGraphicFramePr/>
+                <a:graphic xmlns:a="http://schemas.openxmlformats.org/drawingml/2006/main">
+                  <a:graphicData uri="http://schemas.microsoft.com/office/word/2010/wordprocessingShape">
+                    <wps:wsp>
+                      <wps:cNvSpPr txBox="1"/>
+                      <wps:spPr>
+                        <a:xfrm>
+                          <a:off x="0" y="0"/>
+                          <a:ext cx="2515235" cy="635"/>
+                        </a:xfrm>
+                        <a:prstGeom prst="rect">
+                          <a:avLst/>
+                        </a:prstGeom>
+                        <a:solidFill>
+                          <a:prstClr val="white"/>
+                        </a:solidFill>
+                        <a:ln>
+                          <a:noFill/>
+                        </a:ln>
+                      </wps:spPr>
+                      <wps:txbx>
+                        <w:txbxContent>
+                          <w:p>
+                            <w:pPr>
+                              <w:pStyle w:val="Caption"/>
+                              <w:jc w:val="center"/>
+                              <w:rPr>
+                                <w:noProof/>
+                              </w:rPr>
+                            </w:pPr>
+                            <w:bookmarkStart w:id="6" w:name="_Toc218057388"/>
+                            <w:r>
+                              <w:t xml:space="preserve">Figure </w:t>
+                            </w:r>
+                            <w:fldSimple w:instr=" STYLEREF 1 \s ">
+                              <w:r>
+                                <w:rPr>
+                                  <w:noProof/>
+                                </w:rPr>
+                                <w:t>0</w:t>
+                              </w:r>
+                            </w:fldSimple>
+                            <w:r>
+                              <w:t>.</w:t>
+                            </w:r>
+                            <w:fldSimple w:instr=" SEQ Figure \* ARABIC \s 1 ">
+                              <w:r>
+                                <w:rPr>
+                                  <w:noProof/>
+                                </w:rPr>
+                                <w:t>1</w:t>
+                              </w:r>
+                            </w:fldSimple>
+                            <w:r>
+                              <w:t xml:space="preserve"> Dr. </w:t>
+                            </w:r>
+                            <w:proofErr w:type="spellStart"/>
+                            <w:r>
+                              <w:t>Govinda</w:t>
+                            </w:r>
+                            <w:proofErr w:type="spellEnd"/>
+                            <w:r>
+                              <w:t xml:space="preserve"> KC</w:t>
+                            </w:r>
+                            <w:bookmarkEnd w:id="6"/>
+                          </w:p>
+                        </w:txbxContent>
+                      </wps:txbx>
+                      <wps:bodyPr rot="0" spcFirstLastPara="0" vertOverflow="overflow" horzOverflow="overflow" vert="horz" wrap="square" lIns="0" tIns="0" rIns="0" bIns="0" numCol="1" spcCol="0" rtlCol="0" fromWordArt="0" anchor="t" anchorCtr="0" forceAA="0" compatLnSpc="1">
+                        <a:prstTxWarp prst="textNoShape">
+                          <a:avLst/>
+                        </a:prstTxWarp>
+                        <a:spAutoFit/>
+                      </wps:bodyPr>
+                    </wps:wsp>
+                  </a:graphicData>
+                </a:graphic>
+              </wp:anchor>
+            </w:drawing>
+          </mc:Choice>
+          <mc:Fallback>
+            <w:pict>
+              <v:shapetype w14:anchorId="1D83165D" id="_x0000_t202" coordsize="21600,21600" o:spt="202" path="m,l,21600r21600,l21600,xe">
+                <v:stroke joinstyle="miter"/>
+                <v:path gradientshapeok="t" o:connecttype="rect"/>
+              </v:shapetype>
+              <v:shape id="Text Box 2" o:spid="_x0000_s1026" type="#_x0000_t202" style="position:absolute;margin-left:0;margin-top:124.8pt;width:198.05pt;height:.05pt;z-index:251660288;visibility:visible;mso-wrap-style:square;mso-wrap-distance-left:9pt;mso-wrap-distance-top:0;mso-wrap-distance-right:9pt;mso-wrap-distance-bottom:0;mso-position-horizontal:absolute;mso-position-horizontal-relative:text;mso-position-vertical:absolute;mso-position-vertical-relative:text;v-text-anchor:top" o:gfxdata="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" stroked="f">
+                <v:textbox style="mso-fit-shape-to-text:t" inset="0,0,0,0">
+                  <w:txbxContent>
+                    <w:p>
+                      <w:pPr>
+                        <w:pStyle w:val="Caption"/>
+                        <w:jc w:val="center"/>
+                        <w:rPr>
+                          <w:noProof/>
+                        </w:rPr>
+                      </w:pPr>
+                      <w:bookmarkStart w:id="7" w:name="_Toc218057388"/>
+                      <w:r>
+                        <w:t xml:space="preserve">Figure </w:t>
+                      </w:r>
+                      <w:fldSimple w:instr=" STYLEREF 1 \s ">
+                        <w:r>
+                          <w:rPr>
+                            <w:noProof/>
+                          </w:rPr>
+                          <w:t>0</w:t>
+                        </w:r>
+                      </w:fldSimple>
+                      <w:r>
+                        <w:t>.</w:t>
+                      </w:r>
+                      <w:fldSimple w:instr=" SEQ Figure \* ARABIC \s 1 ">
+                        <w:r>
+                          <w:rPr>
+                            <w:noProof/>
+                          </w:rPr>
+                          <w:t>1</w:t>
+                        </w:r>
+                      </w:fldSimple>
+                      <w:r>
+                        <w:t xml:space="preserve"> Dr. </w:t>
+                      </w:r>
+                      <w:proofErr w:type="spellStart"/>
+                      <w:r>
+                        <w:t>Govinda</w:t>
+                      </w:r>
+                      <w:proofErr w:type="spellEnd"/>
+                      <w:r>
+                        <w:t xml:space="preserve"> KC</w:t>
+                      </w:r>
+                      <w:bookmarkEnd w:id="7"/>
+                    </w:p>
+                  </w:txbxContent>
+                </v:textbox>
+                <w10:wrap type="square"/>
+              </v:shape>
+            </w:pict>
+          </mc:Fallback>
+        </mc:AlternateContent>
+      </w:r>
+      <w:r>
+        <w:rPr>
+          <w:noProof/>
+        </w:rPr>
+        <w:drawing>
+          <wp:anchor distT="0" distB="0" distL="114300" distR="114300" simplePos="0" relativeHeight="251658240" behindDoc="0" locked="0" layoutInCell="1" allowOverlap="1" wp14:anchorId="269F4B25" wp14:editId="4A532557">
+            <wp:simplePos x="0" y="0"/>
+            <wp:positionH relativeFrom="column">
+              <wp:posOffset>0</wp:posOffset>
+            </wp:positionH>
+            <wp:positionV relativeFrom="paragraph">
+              <wp:posOffset>2078</wp:posOffset>
+            </wp:positionV>
+            <wp:extent cx="2515244" cy="1526177"/>
+            <wp:effectExtent l="0" t="0" r="0" b="0"/>
+            <wp:wrapSquare wrapText="bothSides"/>
+            <wp:docPr id="1" name="Picture 1"/>
+            <wp:cNvGraphicFramePr>
+              <a:graphicFrameLocks xmlns:a="http://schemas.openxmlformats.org/drawingml/2006/main" noChangeAspect="1"/>
+            </wp:cNvGraphicFramePr>
+            <a:graphic xmlns:a="http://schemas.openxmlformats.org/drawingml/2006/main">
+              <a:graphicData uri="http://schemas.openxmlformats.org/drawingml/2006/picture">
+                <pic:pic xmlns:pic="http://schemas.openxmlformats.org/drawingml/2006/picture">
+                  <pic:nvPicPr>
+                    <pic:cNvPr id="1" name="Picture 1"/>
+                    <pic:cNvPicPr/>
+                  </pic:nvPicPr>
+                  <pic:blipFill>
+                    <a:blip r:embed="rId9" cstate="print">
+                      <a:extLst>
+                        <a:ext uri="{28A0092B-C50C-407E-A947-70E740481C1C}">
+                          <a14:useLocalDpi xmlns:a14="http://schemas.microsoft.com/office/drawing/2010/main" val="0"/>
+                        </a:ext>
+                      </a:extLst>
+                    </a:blip>
+                    <a:stretch>
+                      <a:fillRect/>
+                    </a:stretch>
+                  </pic:blipFill>
+                  <pic:spPr>
+                    <a:xfrm>
+                      <a:off x="0" y="0"/>
+                      <a:ext cx="2515244" cy="1526177"/>
+                    </a:xfrm>
+                    <a:prstGeom prst="rect">
+                      <a:avLst/>
+                    </a:prstGeom>
+                  </pic:spPr>
+                </pic:pic>
+              </a:graphicData>
+            </a:graphic>
+          </wp:anchor>
+        </w:drawing>
+      </w:r>
       <w:r>
         <w:t>Video provides a powerful way to help you prove your point. When you click Online Video, you can paste in the embed code for the video you want to add. You can also type a keyword to search online for the video that best fits your document.</w:t>
       </w:r>
@@ -172,14 +1769,71 @@
       <w:r>
         <w:t>Reading is easier, too, in the new Reading view. You can collapse parts of the document and focus on the text you want. If you need to stop reading before you reach the end, Word remembers where you left off - even on another device.</w:t>
       </w:r>
-    </w:p>
+      <w:r>
+        <w:t xml:space="preserve"> </w:t>
+      </w:r>
+    </w:p>
+    <w:p>
+      <w:r>
+        <w:t>Video provides a powerful way to help you prove your point. When you click Online Video, you can paste in the embed code for the video you want to add. You can also type a keyword to search online for the video that best fits your document.</w:t>
+      </w:r>
+    </w:p>
+    <w:p>
+      <w:r>
+        <w:t>To make your document look professionally produced, Word provides header, footer, cover page, and text box designs that complement each other. For example, you can add a matching cover page, header, and sidebar. Click Insert and then choose the elements you want from the different galleries.</w:t>
+      </w:r>
+    </w:p>
+    <w:p>
+      <w:r>
+        <w:t>Themes and styles also help keep your document coordinated. When you click Design and choose a new Theme, the pictures, charts, and SmartArt graphics change to match your new theme. When you apply styles, your headings change to match the new theme.</w:t>
+      </w:r>
+    </w:p>
+    <w:p>
+      <w:r>
+        <w:t>Save time in Word with new buttons that show up where you need them. To change the way a picture fits in your document, click it and a button for layout options appears next to it. When you work on a table, click where you want to add a row or a column, and then click the plus sign.</w:t>
+      </w:r>
+    </w:p>
+    <w:p>
+      <w:r>
+        <w:t>Reading is easier, too, in the new Reading view. You can collapse parts of the document and focus on the text you want. If you need to stop reading before you reach the end, Word remembers where you left off - even on another device.</w:t>
+      </w:r>
+    </w:p>
+    <w:p>
+      <w:r>
+        <w:lastRenderedPageBreak/>
+        <w:t>Video provides a powerful way to help you prove your point. When you click Online Video, you can paste in the embed code for the video you want to add. You can also type a keyword to search online for the video that best fits your document.</w:t>
+      </w:r>
+    </w:p>
+    <w:p>
+      <w:r>
+        <w:t>To make your document look professionally produced, Word provides header, footer, cover page, and text box designs that complement each other. For example, you can add a matching cover page, header, and sidebar. Click Insert and then choose the elements you want from the different galleries.</w:t>
+      </w:r>
+    </w:p>
+    <w:p>
+      <w:r>
+        <w:t>Themes and styles also help keep your document coordinated. When you click Design and choose a new Theme, the pictures, charts, and SmartArt graphics change to match your new theme. When you apply styles, your headings change to match the new theme.</w:t>
+      </w:r>
+    </w:p>
+    <w:p>
+      <w:r>
+        <w:t>Save time in Word with new buttons that show up where you need them. To change the way a picture fits in your document, click it and a button for layout options appears next to it. When you work on a table, click where you want to add a row or a column, and then click the plus sign.</w:t>
+      </w:r>
+    </w:p>
+    <w:p>
+      <w:r>
+        <w:t>Reading is easier, too, in the new Reading view. You can collapse parts of the document and focus on the text you want. If you need to stop reading before you reach the end, Word remembers where you left off - even on another device.</w:t>
+      </w:r>
+    </w:p>
+    <w:p/>
     <w:p>
       <w:pPr>
         <w:pStyle w:val="Heading2"/>
       </w:pPr>
+      <w:bookmarkStart w:id="8" w:name="_Toc218056749"/>
       <w:r>
         <w:t>1.2 Objectives</w:t>
       </w:r>
+      <w:bookmarkEnd w:id="8"/>
     </w:p>
     <w:p>
       <w:r>
@@ -221,9 +1875,11 @@
       <w:pPr>
         <w:pStyle w:val="Heading2"/>
       </w:pPr>
+      <w:bookmarkStart w:id="9" w:name="_Toc218056750"/>
       <w:r>
         <w:t>1.3 Problem Statement</w:t>
       </w:r>
+      <w:bookmarkEnd w:id="9"/>
     </w:p>
     <w:p>
       <w:r>
@@ -254,9 +1910,11 @@
       <w:pPr>
         <w:pStyle w:val="Heading2"/>
       </w:pPr>
+      <w:bookmarkStart w:id="10" w:name="_Toc218056751"/>
       <w:r>
         <w:t>1.4 Scope</w:t>
       </w:r>
+      <w:bookmarkEnd w:id="10"/>
     </w:p>
     <w:p>
       <w:r>
@@ -291,18 +1949,22 @@
       <w:pPr>
         <w:pStyle w:val="Heading1"/>
       </w:pPr>
+      <w:bookmarkStart w:id="11" w:name="_Toc218056752"/>
       <w:r>
         <w:lastRenderedPageBreak/>
         <w:t>Chapter 2</w:t>
       </w:r>
+      <w:bookmarkEnd w:id="11"/>
     </w:p>
     <w:p>
       <w:pPr>
         <w:pStyle w:val="Heading2"/>
       </w:pPr>
+      <w:bookmarkStart w:id="12" w:name="_Toc218056753"/>
       <w:r>
         <w:t>2.1 System Design and Analysis</w:t>
       </w:r>
+      <w:bookmarkEnd w:id="12"/>
     </w:p>
     <w:p>
       <w:r>
@@ -374,9 +2036,11 @@
       <w:pPr>
         <w:pStyle w:val="Heading2"/>
       </w:pPr>
+      <w:bookmarkStart w:id="13" w:name="_Toc218056754"/>
       <w:r>
         <w:t>2.2 Methodology</w:t>
       </w:r>
+      <w:bookmarkEnd w:id="13"/>
     </w:p>
     <w:p>
       <w:r>
@@ -406,21 +2070,25 @@
       <w:pPr>
         <w:pStyle w:val="Heading1"/>
       </w:pPr>
+      <w:bookmarkStart w:id="14" w:name="_Toc218056755"/>
       <w:r>
         <w:lastRenderedPageBreak/>
         <w:t>Chapter 3</w:t>
       </w:r>
+      <w:bookmarkEnd w:id="14"/>
     </w:p>
     <w:p>
       <w:pPr>
         <w:pStyle w:val="Heading2"/>
       </w:pPr>
+      <w:bookmarkStart w:id="15" w:name="_Toc218056756"/>
       <w:r>
         <w:t xml:space="preserve">3.1 </w:t>
       </w:r>
       <w:r>
         <w:t>Literature Review</w:t>
       </w:r>
+      <w:bookmarkEnd w:id="15"/>
     </w:p>
     <w:p>
       <w:r>
@@ -487,9 +2155,11 @@
       <w:pPr>
         <w:pStyle w:val="Heading2"/>
       </w:pPr>
+      <w:bookmarkStart w:id="16" w:name="_Toc218056757"/>
       <w:r>
         <w:t>3.2 Study of Existing System</w:t>
       </w:r>
+      <w:bookmarkEnd w:id="16"/>
     </w:p>
     <w:p>
       <w:r>
@@ -561,9 +2231,11 @@
       <w:pPr>
         <w:pStyle w:val="Heading2"/>
       </w:pPr>
+      <w:bookmarkStart w:id="17" w:name="_Toc218056758"/>
       <w:r>
         <w:t>3.3 Functional Requirements</w:t>
       </w:r>
+      <w:bookmarkEnd w:id="17"/>
     </w:p>
     <w:p>
       <w:r>
@@ -585,9 +2257,11 @@
       <w:pPr>
         <w:pStyle w:val="Heading2"/>
       </w:pPr>
+      <w:bookmarkStart w:id="18" w:name="_Toc218056759"/>
       <w:r>
         <w:t>3.4 Non-Functional Requirements</w:t>
       </w:r>
+      <w:bookmarkEnd w:id="18"/>
     </w:p>
     <w:p>
       <w:r>
@@ -616,20 +2290,180 @@
       <w:pPr>
         <w:pStyle w:val="Heading1"/>
       </w:pPr>
+      <w:bookmarkStart w:id="19" w:name="_Toc218056760"/>
       <w:r>
         <w:lastRenderedPageBreak/>
         <w:t>References</w:t>
       </w:r>
+      <w:bookmarkEnd w:id="19"/>
     </w:p>
     <w:sectPr>
+      <w:footerReference w:type="default" r:id="rId10"/>
       <w:type w:val="continuous"/>
       <w:pgSz w:w="12240" w:h="15840"/>
       <w:pgMar w:top="1440" w:right="864" w:bottom="1656" w:left="2160" w:header="720" w:footer="720" w:gutter="0"/>
+      <w:pgNumType w:start="1"/>
       <w:cols w:space="720"/>
       <w:docGrid w:linePitch="360"/>
     </w:sectPr>
   </w:body>
 </w:document>
+</file>
+
+<file path=word/endnotes.xml><?xml version="1.0" encoding="utf-8"?>
+<w:endnotes xmlns:wpc="http://schemas.microsoft.com/office/word/2010/wordprocessingCanvas" xmlns:cx="http://schemas.microsoft.com/office/drawing/2014/chartex" xmlns:cx1="http://schemas.microsoft.com/office/drawing/2015/9/8/chartex" xmlns:cx2="http://schemas.microsoft.com/office/drawing/2015/10/21/chartex" xmlns:cx3="http://schemas.microsoft.com/office/drawing/2016/5/9/chartex" xmlns:cx4="http://schemas.microsoft.com/office/drawing/2016/5/10/chartex" xmlns:cx5="http://schemas.microsoft.com/office/drawing/2016/5/11/chartex" xmlns:cx6="http://schemas.microsoft.com/office/drawing/2016/5/12/chartex" xmlns:cx7="http://schemas.microsoft.com/office/drawing/2016/5/13/chartex" xmlns:cx8="http://schemas.microsoft.com/office/drawing/2016/5/14/chartex" xmlns:mc="http://schemas.openxmlformats.org/markup-compatibility/2006" xmlns:aink="http://schemas.microsoft.com/office/drawing/2016/ink" xmlns:am3d="http://schemas.microsoft.com/office/drawing/2017/model3d" xmlns:o="urn:schemas-microsoft-com:office:office" xmlns:r="http://schemas.openxmlformats.org/officeDocument/2006/relationships" xmlns:m="http://schemas.openxmlformats.org/officeDocument/2006/math" xmlns:v="urn:schemas-microsoft-com:vml" xmlns:wp14="http://schemas.microsoft.com/office/word/2010/wordprocessingDrawing" xmlns:wp="http://schemas.openxmlformats.org/drawingml/2006/wordprocessingDrawing" xmlns:w10="urn:schemas-microsoft-com:office:word" xmlns:w="http://schemas.openxmlformats.org/wordprocessingml/2006/main" xmlns:w14="http://schemas.microsoft.com/office/word/2010/wordml" xmlns:w15="http://schemas.microsoft.com/office/word/2012/wordml" xmlns:w16cex="http://schemas.microsoft.com/office/word/2018/wordml/cex" xmlns:w16cid="http://schemas.microsoft.com/office/word/2016/wordml/cid" xmlns:w16="http://schemas.microsoft.com/office/word/2018/wordml" xmlns:w16sdtdh="http://schemas.microsoft.com/office/word/2020/wordml/sdtdatahash" xmlns:w16se="http://schemas.microsoft.com/office/word/2015/wordml/symex" xmlns:wpg="http://schemas.microsoft.com/office/word/2010/wordprocessingGroup" xmlns:wpi="http://schemas.microsoft.com/office/word/2010/wordprocessingInk" xmlns:wne="http://schemas.microsoft.com/office/word/2006/wordml" xmlns:wps="http://schemas.microsoft.com/office/word/2010/wordprocessingShape" mc:Ignorable="w14 w15 w16se w16cid w16 w16cex w16sdtdh wp14">
+  <w:endnote w:type="separator" w:id="-1">
+    <w:p>
+      <w:pPr>
+        <w:spacing w:after="0" w:line="240" w:lineRule="auto"/>
+      </w:pPr>
+      <w:r>
+        <w:separator/>
+      </w:r>
+    </w:p>
+  </w:endnote>
+  <w:endnote w:type="continuationSeparator" w:id="0">
+    <w:p>
+      <w:pPr>
+        <w:spacing w:after="0" w:line="240" w:lineRule="auto"/>
+      </w:pPr>
+      <w:r>
+        <w:continuationSeparator/>
+      </w:r>
+    </w:p>
+  </w:endnote>
+</w:endnotes>
+</file>
+
+<file path=word/footer1.xml><?xml version="1.0" encoding="utf-8"?>
+<w:ftr xmlns:wpc="http://schemas.microsoft.com/office/word/2010/wordprocessingCanvas" xmlns:cx="http://schemas.microsoft.com/office/drawing/2014/chartex" xmlns:cx1="http://schemas.microsoft.com/office/drawing/2015/9/8/chartex" xmlns:cx2="http://schemas.microsoft.com/office/drawing/2015/10/21/chartex" xmlns:cx3="http://schemas.microsoft.com/office/drawing/2016/5/9/chartex" xmlns:cx4="http://schemas.microsoft.com/office/drawing/2016/5/10/chartex" xmlns:cx5="http://schemas.microsoft.com/office/drawing/2016/5/11/chartex" xmlns:cx6="http://schemas.microsoft.com/office/drawing/2016/5/12/chartex" xmlns:cx7="http://schemas.microsoft.com/office/drawing/2016/5/13/chartex" xmlns:cx8="http://schemas.microsoft.com/office/drawing/2016/5/14/chartex" xmlns:mc="http://schemas.openxmlformats.org/markup-compatibility/2006" xmlns:aink="http://schemas.microsoft.com/office/drawing/2016/ink" xmlns:am3d="http://schemas.microsoft.com/office/drawing/2017/model3d" xmlns:o="urn:schemas-microsoft-com:office:office" xmlns:r="http://schemas.openxmlformats.org/officeDocument/2006/relationships" xmlns:m="http://schemas.openxmlformats.org/officeDocument/2006/math" xmlns:v="urn:schemas-microsoft-com:vml" xmlns:wp14="http://schemas.microsoft.com/office/word/2010/wordprocessingDrawing" xmlns:wp="http://schemas.openxmlformats.org/drawingml/2006/wordprocessingDrawing" xmlns:w10="urn:schemas-microsoft-com:office:word" xmlns:w="http://schemas.openxmlformats.org/wordprocessingml/2006/main" xmlns:w14="http://schemas.microsoft.com/office/word/2010/wordml" xmlns:w15="http://schemas.microsoft.com/office/word/2012/wordml" xmlns:w16cex="http://schemas.microsoft.com/office/word/2018/wordml/cex" xmlns:w16cid="http://schemas.microsoft.com/office/word/2016/wordml/cid" xmlns:w16="http://schemas.microsoft.com/office/word/2018/wordml" xmlns:w16sdtdh="http://schemas.microsoft.com/office/word/2020/wordml/sdtdatahash" xmlns:w16se="http://schemas.microsoft.com/office/word/2015/wordml/symex" xmlns:wpg="http://schemas.microsoft.com/office/word/2010/wordprocessingGroup" xmlns:wpi="http://schemas.microsoft.com/office/word/2010/wordprocessingInk" xmlns:wne="http://schemas.microsoft.com/office/word/2006/wordml" xmlns:wps="http://schemas.microsoft.com/office/word/2010/wordprocessingShape" mc:Ignorable="w14 w15 w16se w16cid w16 w16cex w16sdtdh wp14">
+  <w:sdt>
+    <w:sdtPr>
+      <w:id w:val="87752848"/>
+      <w:docPartObj>
+        <w:docPartGallery w:val="Page Numbers (Bottom of Page)"/>
+        <w:docPartUnique/>
+      </w:docPartObj>
+    </w:sdtPr>
+    <w:sdtEndPr>
+      <w:rPr>
+        <w:noProof/>
+      </w:rPr>
+    </w:sdtEndPr>
+    <w:sdtContent>
+      <w:p>
+        <w:pPr>
+          <w:pStyle w:val="Footer"/>
+          <w:jc w:val="center"/>
+        </w:pPr>
+        <w:r>
+          <w:fldChar w:fldCharType="begin"/>
+        </w:r>
+        <w:r>
+          <w:instrText xml:space="preserve"> PAGE   \* MERGEFORMAT </w:instrText>
+        </w:r>
+        <w:r>
+          <w:fldChar w:fldCharType="separate"/>
+        </w:r>
+        <w:r>
+          <w:rPr>
+            <w:noProof/>
+          </w:rPr>
+          <w:t>2</w:t>
+        </w:r>
+        <w:r>
+          <w:rPr>
+            <w:noProof/>
+          </w:rPr>
+          <w:fldChar w:fldCharType="end"/>
+        </w:r>
+      </w:p>
+    </w:sdtContent>
+  </w:sdt>
+  <w:p>
+    <w:pPr>
+      <w:pStyle w:val="Footer"/>
+    </w:pPr>
+  </w:p>
+</w:ftr>
+</file>
+
+<file path=word/footer2.xml><?xml version="1.0" encoding="utf-8"?>
+<w:ftr xmlns:wpc="http://schemas.microsoft.com/office/word/2010/wordprocessingCanvas" xmlns:cx="http://schemas.microsoft.com/office/drawing/2014/chartex" xmlns:cx1="http://schemas.microsoft.com/office/drawing/2015/9/8/chartex" xmlns:cx2="http://schemas.microsoft.com/office/drawing/2015/10/21/chartex" xmlns:cx3="http://schemas.microsoft.com/office/drawing/2016/5/9/chartex" xmlns:cx4="http://schemas.microsoft.com/office/drawing/2016/5/10/chartex" xmlns:cx5="http://schemas.microsoft.com/office/drawing/2016/5/11/chartex" xmlns:cx6="http://schemas.microsoft.com/office/drawing/2016/5/12/chartex" xmlns:cx7="http://schemas.microsoft.com/office/drawing/2016/5/13/chartex" xmlns:cx8="http://schemas.microsoft.com/office/drawing/2016/5/14/chartex" xmlns:mc="http://schemas.openxmlformats.org/markup-compatibility/2006" xmlns:aink="http://schemas.microsoft.com/office/drawing/2016/ink" xmlns:am3d="http://schemas.microsoft.com/office/drawing/2017/model3d" xmlns:o="urn:schemas-microsoft-com:office:office" xmlns:r="http://schemas.openxmlformats.org/officeDocument/2006/relationships" xmlns:m="http://schemas.openxmlformats.org/officeDocument/2006/math" xmlns:v="urn:schemas-microsoft-com:vml" xmlns:wp14="http://schemas.microsoft.com/office/word/2010/wordprocessingDrawing" xmlns:wp="http://schemas.openxmlformats.org/drawingml/2006/wordprocessingDrawing" xmlns:w10="urn:schemas-microsoft-com:office:word" xmlns:w="http://schemas.openxmlformats.org/wordprocessingml/2006/main" xmlns:w14="http://schemas.microsoft.com/office/word/2010/wordml" xmlns:w15="http://schemas.microsoft.com/office/word/2012/wordml" xmlns:w16cex="http://schemas.microsoft.com/office/word/2018/wordml/cex" xmlns:w16cid="http://schemas.microsoft.com/office/word/2016/wordml/cid" xmlns:w16="http://schemas.microsoft.com/office/word/2018/wordml" xmlns:w16sdtdh="http://schemas.microsoft.com/office/word/2020/wordml/sdtdatahash" xmlns:w16se="http://schemas.microsoft.com/office/word/2015/wordml/symex" xmlns:wpg="http://schemas.microsoft.com/office/word/2010/wordprocessingGroup" xmlns:wpi="http://schemas.microsoft.com/office/word/2010/wordprocessingInk" xmlns:wne="http://schemas.microsoft.com/office/word/2006/wordml" xmlns:wps="http://schemas.microsoft.com/office/word/2010/wordprocessingShape" mc:Ignorable="w14 w15 w16se w16cid w16 w16cex w16sdtdh wp14">
+  <w:sdt>
+    <w:sdtPr>
+      <w:id w:val="-1432737874"/>
+      <w:docPartObj>
+        <w:docPartGallery w:val="Page Numbers (Bottom of Page)"/>
+        <w:docPartUnique/>
+      </w:docPartObj>
+    </w:sdtPr>
+    <w:sdtEndPr>
+      <w:rPr>
+        <w:noProof/>
+      </w:rPr>
+    </w:sdtEndPr>
+    <w:sdtContent>
+      <w:p>
+        <w:pPr>
+          <w:pStyle w:val="Footer"/>
+          <w:jc w:val="center"/>
+        </w:pPr>
+        <w:r>
+          <w:fldChar w:fldCharType="begin"/>
+        </w:r>
+        <w:r>
+          <w:instrText xml:space="preserve"> PAGE   \* MERGEFORMAT </w:instrText>
+        </w:r>
+        <w:r>
+          <w:fldChar w:fldCharType="separate"/>
+        </w:r>
+        <w:r>
+          <w:rPr>
+            <w:noProof/>
+          </w:rPr>
+          <w:t>2</w:t>
+        </w:r>
+        <w:r>
+          <w:rPr>
+            <w:noProof/>
+          </w:rPr>
+          <w:fldChar w:fldCharType="end"/>
+        </w:r>
+      </w:p>
+    </w:sdtContent>
+  </w:sdt>
+  <w:p>
+    <w:pPr>
+      <w:pStyle w:val="Footer"/>
+    </w:pPr>
+  </w:p>
+</w:ftr>
+</file>
+
+<file path=word/footnotes.xml><?xml version="1.0" encoding="utf-8"?>
+<w:footnotes xmlns:wpc="http://schemas.microsoft.com/office/word/2010/wordprocessingCanvas" xmlns:cx="http://schemas.microsoft.com/office/drawing/2014/chartex" xmlns:cx1="http://schemas.microsoft.com/office/drawing/2015/9/8/chartex" xmlns:cx2="http://schemas.microsoft.com/office/drawing/2015/10/21/chartex" xmlns:cx3="http://schemas.microsoft.com/office/drawing/2016/5/9/chartex" xmlns:cx4="http://schemas.microsoft.com/office/drawing/2016/5/10/chartex" xmlns:cx5="http://schemas.microsoft.com/office/drawing/2016/5/11/chartex" xmlns:cx6="http://schemas.microsoft.com/office/drawing/2016/5/12/chartex" xmlns:cx7="http://schemas.microsoft.com/office/drawing/2016/5/13/chartex" xmlns:cx8="http://schemas.microsoft.com/office/drawing/2016/5/14/chartex" xmlns:mc="http://schemas.openxmlformats.org/markup-compatibility/2006" xmlns:aink="http://schemas.microsoft.com/office/drawing/2016/ink" xmlns:am3d="http://schemas.microsoft.com/office/drawing/2017/model3d" xmlns:o="urn:schemas-microsoft-com:office:office" xmlns:r="http://schemas.openxmlformats.org/officeDocument/2006/relationships" xmlns:m="http://schemas.openxmlformats.org/officeDocument/2006/math" xmlns:v="urn:schemas-microsoft-com:vml" xmlns:wp14="http://schemas.microsoft.com/office/word/2010/wordprocessingDrawing" xmlns:wp="http://schemas.openxmlformats.org/drawingml/2006/wordprocessingDrawing" xmlns:w10="urn:schemas-microsoft-com:office:word" xmlns:w="http://schemas.openxmlformats.org/wordprocessingml/2006/main" xmlns:w14="http://schemas.microsoft.com/office/word/2010/wordml" xmlns:w15="http://schemas.microsoft.com/office/word/2012/wordml" xmlns:w16cex="http://schemas.microsoft.com/office/word/2018/wordml/cex" xmlns:w16cid="http://schemas.microsoft.com/office/word/2016/wordml/cid" xmlns:w16="http://schemas.microsoft.com/office/word/2018/wordml" xmlns:w16sdtdh="http://schemas.microsoft.com/office/word/2020/wordml/sdtdatahash" xmlns:w16se="http://schemas.microsoft.com/office/word/2015/wordml/symex" xmlns:wpg="http://schemas.microsoft.com/office/word/2010/wordprocessingGroup" xmlns:wpi="http://schemas.microsoft.com/office/word/2010/wordprocessingInk" xmlns:wne="http://schemas.microsoft.com/office/word/2006/wordml" xmlns:wps="http://schemas.microsoft.com/office/word/2010/wordprocessingShape" mc:Ignorable="w14 w15 w16se w16cid w16 w16cex w16sdtdh wp14">
+  <w:footnote w:type="separator" w:id="-1">
+    <w:p>
+      <w:pPr>
+        <w:spacing w:after="0" w:line="240" w:lineRule="auto"/>
+      </w:pPr>
+      <w:r>
+        <w:separator/>
+      </w:r>
+    </w:p>
+  </w:footnote>
+  <w:footnote w:type="continuationSeparator" w:id="0">
+    <w:p>
+      <w:pPr>
+        <w:spacing w:after="0" w:line="240" w:lineRule="auto"/>
+      </w:pPr>
+      <w:r>
+        <w:continuationSeparator/>
+      </w:r>
+    </w:p>
+  </w:footnote>
+</w:footnotes>
 </file>
 
 <file path=word/styles.xml><?xml version="1.0" encoding="utf-8"?>
@@ -1127,6 +2961,128 @@
       <w:szCs w:val="26"/>
     </w:rPr>
   </w:style>
+  <w:style w:type="paragraph" w:styleId="Header">
+    <w:name w:val="header"/>
+    <w:basedOn w:val="Normal"/>
+    <w:link w:val="HeaderChar"/>
+    <w:uiPriority w:val="99"/>
+    <w:unhideWhenUsed/>
+    <w:rsid w:val="00EE1829"/>
+    <w:pPr>
+      <w:tabs>
+        <w:tab w:val="center" w:pos="4680"/>
+        <w:tab w:val="right" w:pos="9360"/>
+      </w:tabs>
+      <w:spacing w:after="0" w:line="240" w:lineRule="auto"/>
+    </w:pPr>
+  </w:style>
+  <w:style w:type="character" w:customStyle="1" w:styleId="HeaderChar">
+    <w:name w:val="Header Char"/>
+    <w:basedOn w:val="DefaultParagraphFont"/>
+    <w:link w:val="Header"/>
+    <w:uiPriority w:val="99"/>
+    <w:rsid w:val="00EE1829"/>
+  </w:style>
+  <w:style w:type="paragraph" w:styleId="Footer">
+    <w:name w:val="footer"/>
+    <w:basedOn w:val="Normal"/>
+    <w:link w:val="FooterChar"/>
+    <w:uiPriority w:val="99"/>
+    <w:unhideWhenUsed/>
+    <w:rsid w:val="00EE1829"/>
+    <w:pPr>
+      <w:tabs>
+        <w:tab w:val="center" w:pos="4680"/>
+        <w:tab w:val="right" w:pos="9360"/>
+      </w:tabs>
+      <w:spacing w:after="0" w:line="240" w:lineRule="auto"/>
+    </w:pPr>
+  </w:style>
+  <w:style w:type="character" w:customStyle="1" w:styleId="FooterChar">
+    <w:name w:val="Footer Char"/>
+    <w:basedOn w:val="DefaultParagraphFont"/>
+    <w:link w:val="Footer"/>
+    <w:uiPriority w:val="99"/>
+    <w:rsid w:val="00EE1829"/>
+  </w:style>
+  <w:style w:type="paragraph" w:styleId="TOCHeading">
+    <w:name w:val="TOC Heading"/>
+    <w:basedOn w:val="Heading1"/>
+    <w:next w:val="Normal"/>
+    <w:uiPriority w:val="39"/>
+    <w:unhideWhenUsed/>
+    <w:qFormat/>
+    <w:rsid w:val="0084205C"/>
+    <w:pPr>
+      <w:outlineLvl w:val="9"/>
+    </w:pPr>
+  </w:style>
+  <w:style w:type="paragraph" w:styleId="TOC1">
+    <w:name w:val="toc 1"/>
+    <w:basedOn w:val="Normal"/>
+    <w:next w:val="Normal"/>
+    <w:autoRedefine/>
+    <w:uiPriority w:val="39"/>
+    <w:unhideWhenUsed/>
+    <w:rsid w:val="0084205C"/>
+    <w:pPr>
+      <w:spacing w:after="100"/>
+    </w:pPr>
+  </w:style>
+  <w:style w:type="paragraph" w:styleId="TOC2">
+    <w:name w:val="toc 2"/>
+    <w:basedOn w:val="Normal"/>
+    <w:next w:val="Normal"/>
+    <w:autoRedefine/>
+    <w:uiPriority w:val="39"/>
+    <w:unhideWhenUsed/>
+    <w:rsid w:val="0084205C"/>
+    <w:pPr>
+      <w:spacing w:after="100"/>
+      <w:ind w:left="220"/>
+    </w:pPr>
+  </w:style>
+  <w:style w:type="character" w:styleId="Hyperlink">
+    <w:name w:val="Hyperlink"/>
+    <w:basedOn w:val="DefaultParagraphFont"/>
+    <w:uiPriority w:val="99"/>
+    <w:unhideWhenUsed/>
+    <w:rsid w:val="0084205C"/>
+    <w:rPr>
+      <w:color w:val="0563C1" w:themeColor="hyperlink"/>
+      <w:u w:val="single"/>
+    </w:rPr>
+  </w:style>
+  <w:style w:type="paragraph" w:styleId="Caption">
+    <w:name w:val="caption"/>
+    <w:basedOn w:val="Normal"/>
+    <w:next w:val="Normal"/>
+    <w:uiPriority w:val="35"/>
+    <w:unhideWhenUsed/>
+    <w:qFormat/>
+    <w:rsid w:val="00B02683"/>
+    <w:pPr>
+      <w:spacing w:after="200" w:line="240" w:lineRule="auto"/>
+    </w:pPr>
+    <w:rPr>
+      <w:i/>
+      <w:iCs/>
+      <w:color w:val="44546A" w:themeColor="text2"/>
+      <w:sz w:val="18"/>
+      <w:szCs w:val="18"/>
+    </w:rPr>
+  </w:style>
+  <w:style w:type="paragraph" w:styleId="TableofFigures">
+    <w:name w:val="table of figures"/>
+    <w:basedOn w:val="Normal"/>
+    <w:next w:val="Normal"/>
+    <w:uiPriority w:val="99"/>
+    <w:unhideWhenUsed/>
+    <w:rsid w:val="00064AAD"/>
+    <w:pPr>
+      <w:spacing w:after="0"/>
+    </w:pPr>
+  </w:style>
 </w:styles>
 </file>
 
@@ -1423,4 +3379,16 @@
     </a:ext>
   </a:extLst>
 </a:theme>
+</file>
+
+<file path=customXml/item1.xml><?xml version="1.0" encoding="utf-8"?>
+<b:Sources xmlns:b="http://schemas.openxmlformats.org/officeDocument/2006/bibliography" xmlns="http://schemas.openxmlformats.org/officeDocument/2006/bibliography" SelectedStyle="\IEEE2006OfficeOnline.xsl" StyleName="IEEE" Version="2006"/>
+</file>
+
+<file path=customXml/itemProps1.xml><?xml version="1.0" encoding="utf-8"?>
+<ds:datastoreItem xmlns:ds="http://schemas.openxmlformats.org/officeDocument/2006/customXml" ds:itemID="{BFA73436-8F3C-4C59-8C51-9670873107EB}">
+  <ds:schemaRefs>
+    <ds:schemaRef ds:uri="http://schemas.openxmlformats.org/officeDocument/2006/bibliography"/>
+  </ds:schemaRefs>
+</ds:datastoreItem>
 </file>
</xml_diff>